<commit_message>
Add contact me form to about me page
</commit_message>
<xml_diff>
--- a/ProjectLog_Andy_Nguyen_11683.docx
+++ b/ProjectLog_Andy_Nguyen_11683.docx
@@ -148,8 +148,6 @@
       <w:pPr>
         <w:pStyle w:val="Heading2"/>
       </w:pPr>
-      <w:bookmarkStart w:id="0" w:name="_GoBack"/>
-      <w:bookmarkEnd w:id="0"/>
       <w:r>
         <w:lastRenderedPageBreak/>
         <w:t>Places I visited page</w:t>
@@ -210,6 +208,8 @@
           </wp:inline>
         </w:drawing>
       </w:r>
+      <w:bookmarkStart w:id="0" w:name="_GoBack"/>
+      <w:bookmarkEnd w:id="0"/>
     </w:p>
     <w:p>
       <w:pPr>
@@ -289,7 +289,16 @@
     </w:p>
     <w:p>
       <w:r>
-        <w:t>The images for weather conditions will be taken from unsplash.com. For places I visited page, the pictures and videos will be my own.</w:t>
+        <w:t>The images for weather conditions will be taken from unsplash.com</w:t>
+      </w:r>
+      <w:r>
+        <w:t xml:space="preserve"> and Wikipedia</w:t>
+      </w:r>
+      <w:r>
+        <w:t>. For places I visited page, the pictures and videos will be my own.</w:t>
+      </w:r>
+      <w:r>
+        <w:t xml:space="preserve"> The app icons in About me page is provided by flaticon.com.</w:t>
       </w:r>
     </w:p>
     <w:sectPr>

</xml_diff>